<commit_message>
Rlutil + Actualizacion clases
</commit_message>
<xml_diff>
--- a/Tienda de electrodomésticos.docx
+++ b/Tienda de electrodomésticos.docx
@@ -185,6 +185,7 @@
         </w:rPr>
         <w:t xml:space="preserve">Profesores: </w:t>
       </w:r>
+      <w:proofErr w:type="spellStart"/>
       <w:r>
         <w:rPr>
           <w:rFonts w:ascii="Bodoni MT" w:hAnsi="Bodoni MT"/>
@@ -197,7 +198,15 @@
           <w:rFonts w:ascii="Bodoni MT" w:hAnsi="Bodoni MT"/>
           <w:color w:val="003300"/>
         </w:rPr>
-        <w:t>ngel Simón, Brian Lara Campos y Juan González</w:t>
+        <w:t>ngel</w:t>
+      </w:r>
+      <w:proofErr w:type="spellEnd"/>
+      <w:r>
+        <w:rPr>
+          <w:rFonts w:ascii="Bodoni MT" w:hAnsi="Bodoni MT"/>
+          <w:color w:val="003300"/>
+        </w:rPr>
+        <w:t xml:space="preserve"> Simón, Brian Lara Campos y Juan González</w:t>
       </w:r>
     </w:p>
     <w:p>
@@ -1623,14 +1632,25 @@
           <w:szCs w:val="26"/>
         </w:rPr>
       </w:pPr>
-      <w:r>
-        <w:rPr>
-          <w:rFonts w:ascii="Bodoni MT" w:hAnsi="Bodoni MT"/>
-          <w:color w:val="003300"/>
-          <w:sz w:val="26"/>
-          <w:szCs w:val="26"/>
-        </w:rPr>
-        <w:t xml:space="preserve">N° Factura </w:t>
+      <w:proofErr w:type="spellStart"/>
+      <w:r>
+        <w:rPr>
+          <w:rFonts w:ascii="Bodoni MT" w:hAnsi="Bodoni MT"/>
+          <w:color w:val="003300"/>
+          <w:sz w:val="26"/>
+          <w:szCs w:val="26"/>
+        </w:rPr>
+        <w:t>N°</w:t>
+      </w:r>
+      <w:proofErr w:type="spellEnd"/>
+      <w:r>
+        <w:rPr>
+          <w:rFonts w:ascii="Bodoni MT" w:hAnsi="Bodoni MT"/>
+          <w:color w:val="003300"/>
+          <w:sz w:val="26"/>
+          <w:szCs w:val="26"/>
+        </w:rPr>
+        <w:t xml:space="preserve"> Factura </w:t>
       </w:r>
     </w:p>
     <w:p>
@@ -2170,14 +2190,25 @@
           <w:szCs w:val="26"/>
         </w:rPr>
       </w:pPr>
-      <w:r>
-        <w:rPr>
-          <w:rFonts w:ascii="Bodoni MT" w:hAnsi="Bodoni MT"/>
-          <w:color w:val="003300"/>
-          <w:sz w:val="26"/>
-          <w:szCs w:val="26"/>
-        </w:rPr>
-        <w:t xml:space="preserve">N° Tarjeta </w:t>
+      <w:proofErr w:type="spellStart"/>
+      <w:r>
+        <w:rPr>
+          <w:rFonts w:ascii="Bodoni MT" w:hAnsi="Bodoni MT"/>
+          <w:color w:val="003300"/>
+          <w:sz w:val="26"/>
+          <w:szCs w:val="26"/>
+        </w:rPr>
+        <w:t>N°</w:t>
+      </w:r>
+      <w:proofErr w:type="spellEnd"/>
+      <w:r>
+        <w:rPr>
+          <w:rFonts w:ascii="Bodoni MT" w:hAnsi="Bodoni MT"/>
+          <w:color w:val="003300"/>
+          <w:sz w:val="26"/>
+          <w:szCs w:val="26"/>
+        </w:rPr>
+        <w:t xml:space="preserve"> Tarjeta </w:t>
       </w:r>
     </w:p>
     <w:p>

</xml_diff>